<commit_message>
Updated dishes and categories interface. Added edit mode.
</commit_message>
<xml_diff>
--- a/Extra/Restaurants/Bean Scene Cafe/Final/Doc2.docx
+++ b/Extra/Restaurants/Bean Scene Cafe/Final/Doc2.docx
@@ -4,24 +4,23 @@
   <w:body>
     <w:p>
       <w:bookmarkStart w:id="0" w:name="_GoBack"/>
-      <w:bookmarkEnd w:id="0"/>
       <w:r>
         <w:rPr>
           <w:noProof/>
         </w:rPr>
         <w:drawing>
-          <wp:anchor distT="0" distB="0" distL="114300" distR="114300" simplePos="0" relativeHeight="251661312" behindDoc="0" locked="0" layoutInCell="1" allowOverlap="1">
+          <wp:anchor distT="0" distB="0" distL="114300" distR="114300" simplePos="0" relativeHeight="251663360" behindDoc="0" locked="0" layoutInCell="1" allowOverlap="1" wp14:anchorId="3FBAB513" wp14:editId="78C181D3">
             <wp:simplePos x="0" y="0"/>
             <wp:positionH relativeFrom="column">
-              <wp:posOffset>0</wp:posOffset>
+              <wp:posOffset>5270215</wp:posOffset>
             </wp:positionH>
             <wp:positionV relativeFrom="paragraph">
-              <wp:posOffset>10160</wp:posOffset>
+              <wp:posOffset>11430</wp:posOffset>
             </wp:positionV>
             <wp:extent cx="4781550" cy="7742555"/>
             <wp:effectExtent l="0" t="0" r="6350" b="4445"/>
             <wp:wrapSquare wrapText="bothSides"/>
-            <wp:docPr id="3" name="Picture 3"/>
+            <wp:docPr id="4" name="Picture 4"/>
             <wp:cNvGraphicFramePr>
               <a:graphicFrameLocks xmlns:a="http://schemas.openxmlformats.org/drawingml/2006/main" noChangeAspect="1"/>
             </wp:cNvGraphicFramePr>
@@ -65,23 +64,24 @@
           </wp:anchor>
         </w:drawing>
       </w:r>
+      <w:bookmarkEnd w:id="0"/>
       <w:r>
         <w:rPr>
           <w:noProof/>
         </w:rPr>
         <w:drawing>
-          <wp:anchor distT="0" distB="0" distL="114300" distR="114300" simplePos="0" relativeHeight="251663360" behindDoc="0" locked="0" layoutInCell="1" allowOverlap="1" wp14:anchorId="3FBAB513" wp14:editId="78C181D3">
+          <wp:anchor distT="0" distB="0" distL="114300" distR="114300" simplePos="0" relativeHeight="251661312" behindDoc="0" locked="0" layoutInCell="1" allowOverlap="1">
             <wp:simplePos x="0" y="0"/>
             <wp:positionH relativeFrom="column">
-              <wp:posOffset>5270500</wp:posOffset>
+              <wp:posOffset>0</wp:posOffset>
             </wp:positionH>
             <wp:positionV relativeFrom="paragraph">
-              <wp:posOffset>11430</wp:posOffset>
+              <wp:posOffset>10160</wp:posOffset>
             </wp:positionV>
             <wp:extent cx="4781550" cy="7742555"/>
             <wp:effectExtent l="0" t="0" r="6350" b="4445"/>
             <wp:wrapSquare wrapText="bothSides"/>
-            <wp:docPr id="4" name="Picture 4"/>
+            <wp:docPr id="3" name="Picture 3"/>
             <wp:cNvGraphicFramePr>
               <a:graphicFrameLocks xmlns:a="http://schemas.openxmlformats.org/drawingml/2006/main" noChangeAspect="1"/>
             </wp:cNvGraphicFramePr>
@@ -860,7 +860,7 @@
 </file>
 
 <file path=customXml/itemProps1.xml><?xml version="1.0" encoding="utf-8"?>
-<ds:datastoreItem xmlns:ds="http://schemas.openxmlformats.org/officeDocument/2006/customXml" ds:itemID="{BACF3BBD-D424-2E4F-9EC3-FF06E5BFC4CC}">
+<ds:datastoreItem xmlns:ds="http://schemas.openxmlformats.org/officeDocument/2006/customXml" ds:itemID="{AE9E2D9D-410C-114F-88C1-71436EC7D9F6}">
   <ds:schemaRefs>
     <ds:schemaRef ds:uri="http://schemas.openxmlformats.org/officeDocument/2006/bibliography"/>
   </ds:schemaRefs>

</xml_diff>